<commit_message>
adicionado explicação sobre scrum ser ineficiente.
</commit_message>
<xml_diff>
--- a/Documentacao/SIColetaLixo/PropostaSIColetaLixo.docx
+++ b/Documentacao/SIColetaLixo/PropostaSIColetaLixo.docx
@@ -14,8 +14,6 @@
       <w:r>
         <w:t>.</w:t>
       </w:r>
-      <w:bookmarkStart w:id="0" w:name="_GoBack"/>
-      <w:bookmarkEnd w:id="0"/>
     </w:p>
     <w:p>
       <w:r>
@@ -405,10 +403,52 @@
       <w:r>
         <w:t xml:space="preserve">Fonte: </w:t>
       </w:r>
-      <w:r>
-        <w:t>https://www.treinaweb.com.br/blog/ciclo-de-vida-software-por-que-e-importante-saber</w:t>
-      </w:r>
+      <w:hyperlink r:id="rId5" w:history="1">
+        <w:r>
+          <w:rPr>
+            <w:rStyle w:val="Hyperlink"/>
+          </w:rPr>
+          <w:t>https://www.treinaweb.com.br/blog/ciclo-de-vida-software-por-que-e-importante-saber</w:t>
+        </w:r>
+      </w:hyperlink>
     </w:p>
+    <w:p/>
+    <w:p/>
+    <w:p>
+      <w:pPr>
+        <w:rPr>
+          <w:b/>
+          <w:bCs/>
+          <w:sz w:val="28"/>
+          <w:szCs w:val="28"/>
+        </w:rPr>
+      </w:pPr>
+      <w:r>
+        <w:rPr>
+          <w:b/>
+          <w:bCs/>
+          <w:sz w:val="28"/>
+          <w:szCs w:val="28"/>
+        </w:rPr>
+        <w:t>Scrum</w:t>
+      </w:r>
+    </w:p>
+    <w:p>
+      <w:r>
+        <w:t>O método ágil do Scrum não poderia, ser utilizado, pois o projeto não tem conhecimento de todos requisitos desde o princípio o que faria com que o produto final tivesse brechas.</w:t>
+      </w:r>
+    </w:p>
+    <w:p>
+      <w:r>
+        <w:t>No Scrum o dono da empresa solicitando o software seria o Product Ow</w:t>
+      </w:r>
+      <w:bookmarkStart w:id="0" w:name="_GoBack"/>
+      <w:bookmarkEnd w:id="0"/>
+      <w:r>
+        <w:t>ner, figura essa que tem a função de ditar a lista de afazeres, e a ordem de preferência, mas já que a lista está incompleta este método não seria eficiente.</w:t>
+      </w:r>
+    </w:p>
+    <w:p/>
     <w:sectPr>
       <w:pgSz w:w="11906" w:h="16838"/>
       <w:pgMar w:top="1417" w:right="1701" w:bottom="1417" w:left="1701" w:header="708" w:footer="708" w:gutter="0"/>
@@ -542,6 +582,7 @@
     <w:lsdException w:name="HTML Sample" w:semiHidden="1" w:unhideWhenUsed="1"/>
     <w:lsdException w:name="HTML Typewriter" w:semiHidden="1" w:unhideWhenUsed="1"/>
     <w:lsdException w:name="HTML Variable" w:semiHidden="1" w:unhideWhenUsed="1"/>
+    <w:lsdException w:name="Normal Table" w:semiHidden="1" w:unhideWhenUsed="1"/>
     <w:lsdException w:name="annotation subject" w:semiHidden="1" w:unhideWhenUsed="1"/>
     <w:lsdException w:name="No List" w:semiHidden="1" w:unhideWhenUsed="1"/>
     <w:lsdException w:name="Outline List 1" w:semiHidden="1" w:unhideWhenUsed="1"/>
@@ -587,9 +628,11 @@
     <w:lsdException w:name="Table Subtle 1" w:semiHidden="1" w:unhideWhenUsed="1"/>
     <w:lsdException w:name="Table Subtle 2" w:semiHidden="1" w:unhideWhenUsed="1"/>
     <w:lsdException w:name="Table Web 1" w:semiHidden="1" w:unhideWhenUsed="1"/>
+    <w:lsdException w:name="Table Web 2" w:semiHidden="1" w:unhideWhenUsed="1"/>
     <w:lsdException w:name="Table Web 3" w:semiHidden="1" w:unhideWhenUsed="1"/>
     <w:lsdException w:name="Balloon Text" w:semiHidden="1" w:unhideWhenUsed="1"/>
     <w:lsdException w:name="Table Grid" w:uiPriority="39"/>
+    <w:lsdException w:name="Table Theme" w:semiHidden="1" w:unhideWhenUsed="1"/>
     <w:lsdException w:name="Placeholder Text" w:semiHidden="1"/>
     <w:lsdException w:name="No Spacing" w:uiPriority="1" w:qFormat="1"/>
     <w:lsdException w:name="Light Shading" w:uiPriority="60"/>

</xml_diff>

<commit_message>
adicionados detalhes sobre a equipe
</commit_message>
<xml_diff>
--- a/Documentacao/SIColetaLixo/PropostaSIColetaLixo.docx
+++ b/Documentacao/SIColetaLixo/PropostaSIColetaLixo.docx
@@ -440,14 +440,121 @@
     </w:p>
     <w:p>
       <w:r>
-        <w:t>No Scrum o dono da empresa solicitando o software seria o Product Ow</w:t>
+        <w:t>No Scrum o dono da empresa solicitando o software seria o Product Owner, figura essa que tem a função de ditar a lista de afazeres, e a ordem de preferência, mas já que a lista está incompleta este método não seria eficiente.</w:t>
+      </w:r>
+    </w:p>
+    <w:p/>
+    <w:p/>
+    <w:p/>
+    <w:p>
+      <w:pPr>
+        <w:rPr>
+          <w:b/>
+          <w:bCs/>
+          <w:sz w:val="28"/>
+          <w:szCs w:val="28"/>
+        </w:rPr>
+      </w:pPr>
+      <w:r>
+        <w:rPr>
+          <w:b/>
+          <w:bCs/>
+          <w:sz w:val="28"/>
+          <w:szCs w:val="28"/>
+        </w:rPr>
+        <w:lastRenderedPageBreak/>
+        <w:t>Equipe</w:t>
+      </w:r>
+    </w:p>
+    <w:p>
+      <w:pPr>
+        <w:rPr>
+          <w:b/>
+          <w:bCs/>
+        </w:rPr>
+      </w:pPr>
+      <w:r>
+        <w:rPr>
+          <w:b/>
+          <w:bCs/>
+        </w:rPr>
+        <w:t>Líder</w:t>
+      </w:r>
+    </w:p>
+    <w:p>
+      <w:r>
+        <w:t>Quanto à criação da equipe de desenvolvimento do software, precisamos primeiramente de um líder da equipe, responsável por observar a equipe e orientá-la.</w:t>
+      </w:r>
+    </w:p>
+    <w:p>
+      <w:r>
+        <w:t>O foco é montar a equipe, estabelecer objetivos, papéis e regras; fazer o time interagir e fazer as pessoas “vestirem a camisa</w:t>
+      </w:r>
+      <w:r>
+        <w:t xml:space="preserve">”, </w:t>
+      </w:r>
+      <w:r>
+        <w:t>manter a visão crítica do time</w:t>
+      </w:r>
+      <w:r>
+        <w:t xml:space="preserve"> </w:t>
+      </w:r>
+      <w:r>
+        <w:t>e utilizar</w:t>
+      </w:r>
+      <w:r>
+        <w:t xml:space="preserve"> procedimentos estruturados para se comunicar, resolver conflitos, alocar recursos e relacionar-se com a organização</w:t>
+      </w:r>
+      <w:r>
+        <w:t>.</w:t>
+      </w:r>
+    </w:p>
+    <w:p>
+      <w:pPr>
+        <w:rPr>
+          <w:b/>
+          <w:bCs/>
+        </w:rPr>
+      </w:pPr>
+      <w:r>
+        <w:rPr>
+          <w:b/>
+          <w:bCs/>
+        </w:rPr>
+        <w:t>Funcionários</w:t>
+      </w:r>
+    </w:p>
+    <w:p>
+      <w:pPr>
+        <w:rPr>
+          <w:b/>
+          <w:bCs/>
+        </w:rPr>
+      </w:pPr>
+      <w:r>
+        <w:t xml:space="preserve">É necessário pessoal para separar os requisitos do software, coletar dados e verificar processos que necessitam de evolução, trabalhando sobre as ordens do líder, os funcionários </w:t>
+      </w:r>
+      <w:r>
+        <w:t>têm</w:t>
       </w:r>
       <w:bookmarkStart w:id="0" w:name="_GoBack"/>
       <w:bookmarkEnd w:id="0"/>
       <w:r>
-        <w:t>ner, figura essa que tem a função de ditar a lista de afazeres, e a ordem de preferência, mas já que a lista está incompleta este método não seria eficiente.</w:t>
-      </w:r>
-    </w:p>
+        <w:t xml:space="preserve"> a função de fazer o software, todos papéis desde levantamento de requisitos á programação devem ser definidos pelo líder da equipe e atribuídos aos funcionários.</w:t>
+      </w:r>
+    </w:p>
+    <w:p/>
+    <w:p>
+      <w:pPr>
+        <w:rPr>
+          <w:b/>
+          <w:bCs/>
+          <w:sz w:val="28"/>
+          <w:szCs w:val="28"/>
+        </w:rPr>
+      </w:pPr>
+    </w:p>
+    <w:p/>
     <w:p/>
     <w:sectPr>
       <w:pgSz w:w="11906" w:h="16838"/>

</xml_diff>